<commit_message>
modificación preguntas entrevistas-ppt con datos, estadisticas, cuadro comparaitvo
</commit_message>
<xml_diff>
--- a/anexos/Preguntas entrevista a Usuarios de Red Social.docx
+++ b/anexos/Preguntas entrevista a Usuarios de Red Social.docx
@@ -1,6 +1,6 @@
 
 <file path=word/document.xml><?xml version="1.0" encoding="utf-8"?>
-<w:document xmlns:wpc="http://schemas.microsoft.com/office/word/2010/wordprocessingCanvas" xmlns:cx="http://schemas.microsoft.com/office/drawing/2014/chartex" xmlns:cx1="http://schemas.microsoft.com/office/drawing/2015/9/8/chartex" xmlns:mc="http://schemas.openxmlformats.org/markup-compatibility/2006" xmlns:o="urn:schemas-microsoft-com:office:office" xmlns:r="http://schemas.openxmlformats.org/officeDocument/2006/relationships" xmlns:m="http://schemas.openxmlformats.org/officeDocument/2006/math" xmlns:v="urn:schemas-microsoft-com:vml" xmlns:wp14="http://schemas.microsoft.com/office/word/2010/wordprocessingDrawing" xmlns:wp="http://schemas.openxmlformats.org/drawingml/2006/wordprocessingDrawing" xmlns:w10="urn:schemas-microsoft-com:office:word" xmlns:w="http://schemas.openxmlformats.org/wordprocessingml/2006/main" xmlns:w14="http://schemas.microsoft.com/office/word/2010/wordml" xmlns:w15="http://schemas.microsoft.com/office/word/2012/wordml" xmlns:w16se="http://schemas.microsoft.com/office/word/2015/wordml/symex" xmlns:wpg="http://schemas.microsoft.com/office/word/2010/wordprocessingGroup" xmlns:wpi="http://schemas.microsoft.com/office/word/2010/wordprocessingInk" xmlns:wne="http://schemas.microsoft.com/office/word/2006/wordml" xmlns:wps="http://schemas.microsoft.com/office/word/2010/wordprocessingShape" mc:Ignorable="w14 w15 w16se wp14">
+<w:document xmlns:wpc="http://schemas.microsoft.com/office/word/2010/wordprocessingCanvas" xmlns:cx="http://schemas.microsoft.com/office/drawing/2014/chartex" xmlns:cx1="http://schemas.microsoft.com/office/drawing/2015/9/8/chartex" xmlns:cx2="http://schemas.microsoft.com/office/drawing/2015/10/21/chartex" xmlns:cx3="http://schemas.microsoft.com/office/drawing/2016/5/9/chartex" xmlns:cx4="http://schemas.microsoft.com/office/drawing/2016/5/10/chartex" xmlns:cx5="http://schemas.microsoft.com/office/drawing/2016/5/11/chartex" xmlns:cx6="http://schemas.microsoft.com/office/drawing/2016/5/12/chartex" xmlns:cx7="http://schemas.microsoft.com/office/drawing/2016/5/13/chartex" xmlns:cx8="http://schemas.microsoft.com/office/drawing/2016/5/14/chartex" xmlns:mc="http://schemas.openxmlformats.org/markup-compatibility/2006" xmlns:aink="http://schemas.microsoft.com/office/drawing/2016/ink" xmlns:am3d="http://schemas.microsoft.com/office/drawing/2017/model3d" xmlns:o="urn:schemas-microsoft-com:office:office" xmlns:r="http://schemas.openxmlformats.org/officeDocument/2006/relationships" xmlns:m="http://schemas.openxmlformats.org/officeDocument/2006/math" xmlns:v="urn:schemas-microsoft-com:vml" xmlns:wp14="http://schemas.microsoft.com/office/word/2010/wordprocessingDrawing" xmlns:wp="http://schemas.openxmlformats.org/drawingml/2006/wordprocessingDrawing" xmlns:w10="urn:schemas-microsoft-com:office:word" xmlns:w="http://schemas.openxmlformats.org/wordprocessingml/2006/main" xmlns:w14="http://schemas.microsoft.com/office/word/2010/wordml" xmlns:w15="http://schemas.microsoft.com/office/word/2012/wordml" xmlns:w16cid="http://schemas.microsoft.com/office/word/2016/wordml/cid" xmlns:w16se="http://schemas.microsoft.com/office/word/2015/wordml/symex" xmlns:wpg="http://schemas.microsoft.com/office/word/2010/wordprocessingGroup" xmlns:wpi="http://schemas.microsoft.com/office/word/2010/wordprocessingInk" xmlns:wne="http://schemas.microsoft.com/office/word/2006/wordml" xmlns:wps="http://schemas.microsoft.com/office/word/2010/wordprocessingShape" mc:Ignorable="w14 w15 w16se w16cid wp14">
   <w:body>
     <w:p>
       <w:pPr>
@@ -60,7 +60,10 @@
         </w:numPr>
       </w:pPr>
       <w:r>
-        <w:t>Usuario con alergia alimentaria</w:t>
+        <w:t>Usuario con</w:t>
+      </w:r>
+      <w:r>
+        <w:t xml:space="preserve"> intolerancia al gluten.</w:t>
       </w:r>
     </w:p>
     <w:p>
@@ -72,7 +75,13 @@
         </w:numPr>
       </w:pPr>
       <w:r>
-        <w:t>Usuario con familiar o persona cercana que posee alergia alimentaria (hijos, pareja, etc.) que estén a su cuidado.</w:t>
+        <w:t>Usuario con familiar o persona cerca</w:t>
+      </w:r>
+      <w:r>
+        <w:t>na que posee intolerancia al gluten</w:t>
+      </w:r>
+      <w:r>
+        <w:t xml:space="preserve"> (hijos, pareja, etc.) que estén a su cuidado.</w:t>
       </w:r>
     </w:p>
     <w:p>
@@ -84,7 +93,10 @@
         </w:numPr>
       </w:pPr>
       <w:r>
-        <w:t>Usuario que esté interesado en la prevención y/o en el cuidado de su alimentación.</w:t>
+        <w:t>Usuario que esté interesado en la prevención y/o en el cuidado de su alimentación</w:t>
+      </w:r>
+      <w:r>
+        <w:t xml:space="preserve"> y desee dejar de consumir alimentos que contienen gluten.</w:t>
       </w:r>
     </w:p>
     <w:p/>
@@ -188,7 +200,7 @@
           <w:rFonts w:cs="Arial"/>
           <w:color w:val="000000"/>
         </w:rPr>
-        <w:t>Zona en la que vive</w:t>
+        <w:t>Comuna en la que vive</w:t>
       </w:r>
     </w:p>
     <w:p>
@@ -205,14 +217,7 @@
           <w:rFonts w:cs="Arial"/>
           <w:color w:val="000000"/>
         </w:rPr>
-        <w:t xml:space="preserve">- </w:t>
-      </w:r>
-      <w:r>
-        <w:rPr>
-          <w:rFonts w:cs="Arial"/>
-          <w:color w:val="000000"/>
-        </w:rPr>
-        <w:t xml:space="preserve">En qué redes sociales tiene cuentas </w:t>
+        <w:t>-Utilizas smartphone</w:t>
       </w:r>
     </w:p>
     <w:p>
@@ -229,14 +234,7 @@
           <w:rFonts w:cs="Arial"/>
           <w:color w:val="000000"/>
         </w:rPr>
-        <w:t xml:space="preserve">- </w:t>
-      </w:r>
-      <w:r>
-        <w:rPr>
-          <w:rFonts w:cs="Arial"/>
-          <w:color w:val="000000"/>
-        </w:rPr>
-        <w:t>Cuál le gusta más de las que tiene</w:t>
+        <w:t xml:space="preserve">-Tienes conexión a internet </w:t>
       </w:r>
     </w:p>
     <w:p>
@@ -260,7 +258,7 @@
           <w:rFonts w:cs="Arial"/>
           <w:color w:val="000000"/>
         </w:rPr>
-        <w:t>Que le gusta/interesa de esa red social</w:t>
+        <w:t xml:space="preserve">En qué redes sociales tiene cuentas </w:t>
       </w:r>
     </w:p>
     <w:p>
@@ -270,6 +268,51 @@
         <w:rPr>
           <w:rFonts w:cs="Arial"/>
           <w:color w:val="000000"/>
+        </w:rPr>
+      </w:pPr>
+      <w:r>
+        <w:rPr>
+          <w:rFonts w:cs="Arial"/>
+          <w:color w:val="000000"/>
+        </w:rPr>
+        <w:t xml:space="preserve">- </w:t>
+      </w:r>
+      <w:r>
+        <w:rPr>
+          <w:rFonts w:cs="Arial"/>
+          <w:color w:val="000000"/>
+        </w:rPr>
+        <w:t>Cuál le gusta más de las que tiene</w:t>
+      </w:r>
+    </w:p>
+    <w:p>
+      <w:pPr>
+        <w:pStyle w:val="Sinespaciado"/>
+        <w:ind w:firstLine="708"/>
+        <w:rPr>
+          <w:rFonts w:cs="Arial"/>
+          <w:color w:val="000000"/>
+        </w:rPr>
+      </w:pPr>
+      <w:r>
+        <w:rPr>
+          <w:rFonts w:cs="Arial"/>
+          <w:color w:val="000000"/>
+        </w:rPr>
+        <w:t xml:space="preserve">- </w:t>
+      </w:r>
+      <w:r>
+        <w:rPr>
+          <w:rFonts w:cs="Arial"/>
+          <w:color w:val="000000"/>
+        </w:rPr>
+        <w:t>Que le gusta/interesa de esa red social</w:t>
+      </w:r>
+    </w:p>
+    <w:p>
+      <w:pPr>
+        <w:rPr>
+          <w:b/>
         </w:rPr>
       </w:pPr>
     </w:p>
@@ -288,8 +331,42 @@
         <w:rPr>
           <w:b/>
         </w:rPr>
-        <w:t xml:space="preserve">¿Padeces algún tipo de alergia alimentaria? </w:t>
-      </w:r>
+        <w:t>¿Cóm</w:t>
+      </w:r>
+      <w:r>
+        <w:rPr>
+          <w:b/>
+        </w:rPr>
+        <w:t xml:space="preserve">o te desenvuelves en tu vida diaria con respecto a </w:t>
+      </w:r>
+      <w:r>
+        <w:rPr>
+          <w:b/>
+        </w:rPr>
+        <w:t xml:space="preserve">la intolerancia al </w:t>
+      </w:r>
+      <w:r>
+        <w:rPr>
+          <w:b/>
+        </w:rPr>
+        <w:t>gluten</w:t>
+      </w:r>
+      <w:r>
+        <w:rPr>
+          <w:b/>
+        </w:rPr>
+        <w:t>? Cuidados, tratamientos, compras, etc.</w:t>
+      </w:r>
+      <w:bookmarkStart w:id="0" w:name="_GoBack"/>
+      <w:bookmarkEnd w:id="0"/>
+    </w:p>
+    <w:p>
+      <w:pPr>
+        <w:pStyle w:val="Prrafodelista"/>
+        <w:rPr>
+          <w:b/>
+        </w:rPr>
+      </w:pPr>
     </w:p>
     <w:p>
       <w:pPr>
@@ -314,22 +391,80 @@
         <w:rPr>
           <w:b/>
         </w:rPr>
-        <w:t>¿Cóm</w:t>
-      </w:r>
-      <w:r>
-        <w:rPr>
-          <w:b/>
-        </w:rPr>
-        <w:t>o te desenvuelves en tu vida diaria con respecto a la alergia? Cuidados, tratamientos, compras, etc.</w:t>
-      </w:r>
-    </w:p>
-    <w:p>
-      <w:pPr>
-        <w:pStyle w:val="Prrafodelista"/>
-        <w:rPr>
-          <w:b/>
-        </w:rPr>
-      </w:pPr>
+        <w:t>¿</w:t>
+      </w:r>
+      <w:r>
+        <w:rPr>
+          <w:b/>
+        </w:rPr>
+        <w:t>En caso de que</w:t>
+      </w:r>
+      <w:r>
+        <w:rPr>
+          <w:b/>
+        </w:rPr>
+        <w:t xml:space="preserve"> utilices</w:t>
+      </w:r>
+      <w:r>
+        <w:rPr>
+          <w:b/>
+        </w:rPr>
+        <w:t xml:space="preserve"> </w:t>
+      </w:r>
+      <w:r>
+        <w:rPr>
+          <w:b/>
+        </w:rPr>
+        <w:t>internet,</w:t>
+      </w:r>
+      <w:r>
+        <w:rPr>
+          <w:b/>
+        </w:rPr>
+        <w:t xml:space="preserve"> </w:t>
+      </w:r>
+      <w:r>
+        <w:rPr>
+          <w:b/>
+        </w:rPr>
+        <w:t xml:space="preserve">que tipo de información obtienes con respecto a tu </w:t>
+      </w:r>
+      <w:r>
+        <w:rPr>
+          <w:b/>
+        </w:rPr>
+        <w:t>intolerancia</w:t>
+      </w:r>
+      <w:r>
+        <w:rPr>
+          <w:b/>
+        </w:rPr>
+        <w:t>?</w:t>
+      </w:r>
+      <w:r>
+        <w:rPr>
+          <w:b/>
+        </w:rPr>
+        <w:t xml:space="preserve"> ¿</w:t>
+      </w:r>
+      <w:r>
+        <w:rPr>
+          <w:b/>
+        </w:rPr>
+        <w:t xml:space="preserve">Es completa o faltan </w:t>
+      </w:r>
+      <w:r>
+        <w:rPr>
+          <w:b/>
+        </w:rPr>
+        <w:t>más</w:t>
+      </w:r>
+      <w:r>
+        <w:rPr>
+          <w:b/>
+        </w:rPr>
+        <w:t xml:space="preserve"> datos?</w:t>
+      </w:r>
     </w:p>
     <w:p>
       <w:pPr>
@@ -354,62 +489,28 @@
         <w:rPr>
           <w:b/>
         </w:rPr>
-        <w:t>¿</w:t>
-      </w:r>
-      <w:r>
-        <w:rPr>
-          <w:b/>
-        </w:rPr>
-        <w:t>En caso que utilices</w:t>
-      </w:r>
-      <w:r>
-        <w:rPr>
-          <w:b/>
-        </w:rPr>
-        <w:t xml:space="preserve"> </w:t>
-      </w:r>
-      <w:r>
-        <w:rPr>
-          <w:b/>
-        </w:rPr>
-        <w:t>internet,</w:t>
-      </w:r>
-      <w:r>
-        <w:rPr>
-          <w:b/>
-        </w:rPr>
-        <w:t xml:space="preserve"> </w:t>
-      </w:r>
-      <w:r>
-        <w:rPr>
-          <w:b/>
-        </w:rPr>
-        <w:t>que tipo de información obtienes con respecto a tu alergia?</w:t>
-      </w:r>
-      <w:r>
-        <w:rPr>
-          <w:b/>
-        </w:rPr>
-        <w:t xml:space="preserve"> ¿</w:t>
-      </w:r>
-      <w:r>
-        <w:rPr>
-          <w:b/>
-        </w:rPr>
-        <w:t xml:space="preserve">Es completa o faltan </w:t>
-      </w:r>
-      <w:r>
-        <w:rPr>
-          <w:b/>
-        </w:rPr>
-        <w:t>más</w:t>
-      </w:r>
-      <w:r>
-        <w:rPr>
-          <w:b/>
-        </w:rPr>
-        <w:t xml:space="preserve"> datos?</w:t>
-      </w:r>
+        <w:t>Cuéntanos de que otra forma obtienes información sobre el tratamiento, alime</w:t>
+      </w:r>
+      <w:r>
+        <w:rPr>
+          <w:b/>
+        </w:rPr>
+        <w:t>ntos, locales donde vendan</w:t>
+      </w:r>
+      <w:r>
+        <w:rPr>
+          <w:b/>
+        </w:rPr>
+        <w:t xml:space="preserve"> productos, etc.</w:t>
+      </w:r>
+    </w:p>
+    <w:p>
+      <w:pPr>
+        <w:pStyle w:val="Prrafodelista"/>
+        <w:rPr>
+          <w:b/>
+        </w:rPr>
+      </w:pPr>
     </w:p>
     <w:p>
       <w:pPr>
@@ -434,28 +535,20 @@
         <w:rPr>
           <w:b/>
         </w:rPr>
-        <w:t>Cuéntanos de que otra forma obtienes información sobre el tratamiento, alime</w:t>
-      </w:r>
-      <w:r>
-        <w:rPr>
-          <w:b/>
-        </w:rPr>
-        <w:t>ntos, locales donde vendan</w:t>
-      </w:r>
-      <w:r>
-        <w:rPr>
-          <w:b/>
-        </w:rPr>
-        <w:t xml:space="preserve"> productos, etc.</w:t>
-      </w:r>
-    </w:p>
-    <w:p>
-      <w:pPr>
-        <w:pStyle w:val="Prrafodelista"/>
-        <w:rPr>
-          <w:b/>
-        </w:rPr>
-      </w:pPr>
+        <w:t xml:space="preserve">¿Cuáles serían los datos más relevantes para ti si hubiese una plataforma solo para personas con </w:t>
+      </w:r>
+      <w:r>
+        <w:rPr>
+          <w:b/>
+        </w:rPr>
+        <w:t>intolerancia al gluten</w:t>
+      </w:r>
+      <w:r>
+        <w:rPr>
+          <w:b/>
+        </w:rPr>
+        <w:t>?</w:t>
+      </w:r>
     </w:p>
     <w:p>
       <w:pPr>
@@ -480,7 +573,25 @@
         <w:rPr>
           <w:b/>
         </w:rPr>
-        <w:t>¿Cuáles serían los datos más relevantes para ti si hubiese una plataforma solo para personas con alergias alimentarias?</w:t>
+        <w:t>¿</w:t>
+      </w:r>
+      <w:r>
+        <w:rPr>
+          <w:b/>
+        </w:rPr>
+        <w:t xml:space="preserve">Te gustaría poder compartir experiencias, datos, o cualquier tipo de información variada con personas que padezcan tu misma alergia? </w:t>
+      </w:r>
+      <w:r>
+        <w:rPr>
+          <w:b/>
+        </w:rPr>
+        <w:t>Sí la respuesta es sí,</w:t>
+      </w:r>
+      <w:r>
+        <w:rPr>
+          <w:b/>
+        </w:rPr>
+        <w:t xml:space="preserve"> cuéntanos por qué.</w:t>
       </w:r>
     </w:p>
     <w:p>
@@ -506,16 +617,22 @@
         <w:rPr>
           <w:b/>
         </w:rPr>
-        <w:t>¿</w:t>
-      </w:r>
-      <w:r>
-        <w:rPr>
-          <w:b/>
-        </w:rPr>
-        <w:t>Te gustaría poder compartir experiencias, datos, o cualquier tipo de información variada con personas que padezcan tu misma alergia? Si es así, cuéntanos por qué.</w:t>
-      </w:r>
-      <w:bookmarkStart w:id="0" w:name="_GoBack"/>
-      <w:bookmarkEnd w:id="0"/>
+        <w:t xml:space="preserve">¿Tienes alguna </w:t>
+      </w:r>
+      <w:proofErr w:type="gramStart"/>
+      <w:r>
+        <w:rPr>
+          <w:b/>
+        </w:rPr>
+        <w:t>app</w:t>
+      </w:r>
+      <w:proofErr w:type="gramEnd"/>
+      <w:r>
+        <w:rPr>
+          <w:b/>
+        </w:rPr>
+        <w:t xml:space="preserve"> de celiacos? Si la respuesta es sí, cuentos como es y porque la tienes.</w:t>
+      </w:r>
     </w:p>
     <w:p>
       <w:pPr>
@@ -525,10 +642,30 @@
         </w:rPr>
       </w:pPr>
     </w:p>
-    <w:p/>
     <w:p>
       <w:pPr>
         <w:pStyle w:val="Prrafodelista"/>
+        <w:numPr>
+          <w:ilvl w:val="0"/>
+          <w:numId w:val="5"/>
+        </w:numPr>
+        <w:rPr>
+          <w:b/>
+        </w:rPr>
+      </w:pPr>
+      <w:r>
+        <w:rPr>
+          <w:b/>
+        </w:rPr>
+        <w:lastRenderedPageBreak/>
+        <w:t>Si existiera una red social, móvil para personas con intolerancia al gluten. ¿Qué te gustaría que esta tuviese?</w:t>
+      </w:r>
+    </w:p>
+    <w:p>
+      <w:pPr>
+        <w:rPr>
+          <w:b/>
+        </w:rPr>
       </w:pPr>
     </w:p>
     <w:sectPr>
@@ -542,7 +679,7 @@
 </file>
 
 <file path=word/numbering.xml><?xml version="1.0" encoding="utf-8"?>
-<w:numbering xmlns:wpc="http://schemas.microsoft.com/office/word/2010/wordprocessingCanvas" xmlns:cx="http://schemas.microsoft.com/office/drawing/2014/chartex" xmlns:cx1="http://schemas.microsoft.com/office/drawing/2015/9/8/chartex" xmlns:mc="http://schemas.openxmlformats.org/markup-compatibility/2006" xmlns:o="urn:schemas-microsoft-com:office:office" xmlns:r="http://schemas.openxmlformats.org/officeDocument/2006/relationships" xmlns:m="http://schemas.openxmlformats.org/officeDocument/2006/math" xmlns:v="urn:schemas-microsoft-com:vml" xmlns:wp14="http://schemas.microsoft.com/office/word/2010/wordprocessingDrawing" xmlns:wp="http://schemas.openxmlformats.org/drawingml/2006/wordprocessingDrawing" xmlns:w10="urn:schemas-microsoft-com:office:word" xmlns:w="http://schemas.openxmlformats.org/wordprocessingml/2006/main" xmlns:w14="http://schemas.microsoft.com/office/word/2010/wordml" xmlns:w15="http://schemas.microsoft.com/office/word/2012/wordml" xmlns:w16se="http://schemas.microsoft.com/office/word/2015/wordml/symex" xmlns:wpg="http://schemas.microsoft.com/office/word/2010/wordprocessingGroup" xmlns:wpi="http://schemas.microsoft.com/office/word/2010/wordprocessingInk" xmlns:wne="http://schemas.microsoft.com/office/word/2006/wordml" xmlns:wps="http://schemas.microsoft.com/office/word/2010/wordprocessingShape" mc:Ignorable="w14 w15 w16se wp14">
+<w:numbering xmlns:wpc="http://schemas.microsoft.com/office/word/2010/wordprocessingCanvas" xmlns:cx="http://schemas.microsoft.com/office/drawing/2014/chartex" xmlns:cx1="http://schemas.microsoft.com/office/drawing/2015/9/8/chartex" xmlns:cx2="http://schemas.microsoft.com/office/drawing/2015/10/21/chartex" xmlns:cx3="http://schemas.microsoft.com/office/drawing/2016/5/9/chartex" xmlns:cx4="http://schemas.microsoft.com/office/drawing/2016/5/10/chartex" xmlns:cx5="http://schemas.microsoft.com/office/drawing/2016/5/11/chartex" xmlns:cx6="http://schemas.microsoft.com/office/drawing/2016/5/12/chartex" xmlns:cx7="http://schemas.microsoft.com/office/drawing/2016/5/13/chartex" xmlns:cx8="http://schemas.microsoft.com/office/drawing/2016/5/14/chartex" xmlns:mc="http://schemas.openxmlformats.org/markup-compatibility/2006" xmlns:aink="http://schemas.microsoft.com/office/drawing/2016/ink" xmlns:am3d="http://schemas.microsoft.com/office/drawing/2017/model3d" xmlns:o="urn:schemas-microsoft-com:office:office" xmlns:r="http://schemas.openxmlformats.org/officeDocument/2006/relationships" xmlns:m="http://schemas.openxmlformats.org/officeDocument/2006/math" xmlns:v="urn:schemas-microsoft-com:vml" xmlns:wp14="http://schemas.microsoft.com/office/word/2010/wordprocessingDrawing" xmlns:wp="http://schemas.openxmlformats.org/drawingml/2006/wordprocessingDrawing" xmlns:w10="urn:schemas-microsoft-com:office:word" xmlns:w="http://schemas.openxmlformats.org/wordprocessingml/2006/main" xmlns:w14="http://schemas.microsoft.com/office/word/2010/wordml" xmlns:w15="http://schemas.microsoft.com/office/word/2012/wordml" xmlns:w16cid="http://schemas.microsoft.com/office/word/2016/wordml/cid" xmlns:w16se="http://schemas.microsoft.com/office/word/2015/wordml/symex" xmlns:wpg="http://schemas.microsoft.com/office/word/2010/wordprocessingGroup" xmlns:wpi="http://schemas.microsoft.com/office/word/2010/wordprocessingInk" xmlns:wne="http://schemas.microsoft.com/office/word/2006/wordml" xmlns:wps="http://schemas.microsoft.com/office/word/2010/wordprocessingShape" mc:Ignorable="w14 w15 w16se w16cid wp14">
   <w:abstractNum w:abstractNumId="0" w15:restartNumberingAfterBreak="0">
     <w:nsid w:val="1DD52A86"/>
     <w:multiLevelType w:val="hybridMultilevel"/>
@@ -1082,7 +1219,7 @@
 </file>
 
 <file path=word/styles.xml><?xml version="1.0" encoding="utf-8"?>
-<w:styles xmlns:mc="http://schemas.openxmlformats.org/markup-compatibility/2006" xmlns:r="http://schemas.openxmlformats.org/officeDocument/2006/relationships" xmlns:w="http://schemas.openxmlformats.org/wordprocessingml/2006/main" xmlns:w14="http://schemas.microsoft.com/office/word/2010/wordml" xmlns:w15="http://schemas.microsoft.com/office/word/2012/wordml" xmlns:w16se="http://schemas.microsoft.com/office/word/2015/wordml/symex" mc:Ignorable="w14 w15 w16se">
+<w:styles xmlns:mc="http://schemas.openxmlformats.org/markup-compatibility/2006" xmlns:r="http://schemas.openxmlformats.org/officeDocument/2006/relationships" xmlns:w="http://schemas.openxmlformats.org/wordprocessingml/2006/main" xmlns:w14="http://schemas.microsoft.com/office/word/2010/wordml" xmlns:w15="http://schemas.microsoft.com/office/word/2012/wordml" xmlns:w16cid="http://schemas.microsoft.com/office/word/2016/wordml/cid" xmlns:w16se="http://schemas.microsoft.com/office/word/2015/wordml/symex" mc:Ignorable="w14 w15 w16se w16cid">
   <w:docDefaults>
     <w:rPrDefault>
       <w:rPr>
@@ -1098,7 +1235,7 @@
       </w:pPr>
     </w:pPrDefault>
   </w:docDefaults>
-  <w:latentStyles w:defLockedState="0" w:defUIPriority="99" w:defSemiHidden="0" w:defUnhideWhenUsed="0" w:defQFormat="0" w:count="371">
+  <w:latentStyles w:defLockedState="0" w:defUIPriority="99" w:defSemiHidden="0" w:defUnhideWhenUsed="0" w:defQFormat="0" w:count="375">
     <w:lsdException w:name="Normal" w:uiPriority="0" w:qFormat="1"/>
     <w:lsdException w:name="heading 1" w:uiPriority="9" w:qFormat="1"/>
     <w:lsdException w:name="heading 2" w:semiHidden="1" w:uiPriority="9" w:unhideWhenUsed="1" w:qFormat="1"/>
@@ -1470,6 +1607,10 @@
     <w:lsdException w:name="List Table 5 Dark Accent 6" w:uiPriority="50"/>
     <w:lsdException w:name="List Table 6 Colorful Accent 6" w:uiPriority="51"/>
     <w:lsdException w:name="List Table 7 Colorful Accent 6" w:uiPriority="52"/>
+    <w:lsdException w:name="Mention" w:semiHidden="1" w:unhideWhenUsed="1"/>
+    <w:lsdException w:name="Smart Hyperlink" w:semiHidden="1" w:unhideWhenUsed="1"/>
+    <w:lsdException w:name="Hashtag" w:semiHidden="1" w:unhideWhenUsed="1"/>
+    <w:lsdException w:name="Unresolved Mention" w:semiHidden="1" w:unhideWhenUsed="1"/>
   </w:latentStyles>
   <w:style w:type="paragraph" w:default="1" w:styleId="Normal">
     <w:name w:val="Normal"/>

</xml_diff>

<commit_message>
benchmarks y objetivos en documento de preguntas
</commit_message>
<xml_diff>
--- a/anexos/Preguntas entrevista a Usuarios de Red Social.docx
+++ b/anexos/Preguntas entrevista a Usuarios de Red Social.docx
@@ -37,18 +37,11 @@
           <w:b/>
         </w:rPr>
       </w:pPr>
-    </w:p>
-    <w:p>
-      <w:pPr>
-        <w:rPr>
-          <w:b/>
-        </w:rPr>
-      </w:pPr>
-      <w:r>
-        <w:rPr>
-          <w:b/>
-        </w:rPr>
-        <w:t>Definir tipos de usuarios</w:t>
+      <w:r>
+        <w:rPr>
+          <w:b/>
+        </w:rPr>
+        <w:t>Objetivos</w:t>
       </w:r>
     </w:p>
     <w:p>
@@ -56,14 +49,12 @@
         <w:pStyle w:val="Prrafodelista"/>
         <w:numPr>
           <w:ilvl w:val="0"/>
-          <w:numId w:val="2"/>
+          <w:numId w:val="9"/>
         </w:numPr>
-      </w:pPr>
-      <w:r>
-        <w:t>Usuario con</w:t>
-      </w:r>
-      <w:r>
-        <w:t xml:space="preserve"> intolerancia al gluten.</w:t>
+        <w:spacing w:line="256" w:lineRule="auto"/>
+      </w:pPr>
+      <w:r>
+        <w:t xml:space="preserve">Identificar qué y cómo obtienen información desde Internet las personas celiacas e intolerantes al gluten. </w:t>
       </w:r>
     </w:p>
     <w:p>
@@ -71,17 +62,12 @@
         <w:pStyle w:val="Prrafodelista"/>
         <w:numPr>
           <w:ilvl w:val="0"/>
-          <w:numId w:val="2"/>
+          <w:numId w:val="9"/>
         </w:numPr>
-      </w:pPr>
-      <w:r>
-        <w:t>Usuario con familiar o persona cerca</w:t>
-      </w:r>
-      <w:r>
-        <w:t>na que posee intolerancia al gluten</w:t>
-      </w:r>
-      <w:r>
-        <w:t xml:space="preserve"> (hijos, pareja, etc.) que estén a su cuidado.</w:t>
+        <w:spacing w:line="256" w:lineRule="auto"/>
+      </w:pPr>
+      <w:r>
+        <w:t xml:space="preserve">Identificar de qué forma las personas intolerantes al gluten o celiacas interactúan con las redes sociales. </w:t>
       </w:r>
     </w:p>
     <w:p>
@@ -89,17 +75,68 @@
         <w:pStyle w:val="Prrafodelista"/>
         <w:numPr>
           <w:ilvl w:val="0"/>
-          <w:numId w:val="2"/>
+          <w:numId w:val="9"/>
         </w:numPr>
-      </w:pPr>
-      <w:r>
-        <w:t>Usuario que esté interesado en la prevención y/o en el cuidado de su alimentación</w:t>
-      </w:r>
-      <w:r>
-        <w:t xml:space="preserve"> y desee dejar de consumir alimentos que contienen gluten.</w:t>
-      </w:r>
-    </w:p>
-    <w:p/>
+        <w:spacing w:line="256" w:lineRule="auto"/>
+      </w:pPr>
+      <w:r>
+        <w:t xml:space="preserve">Comparar que utilidad tienen las distintas redes sociales para las personas intolerantes al gluten o celiacos. </w:t>
+      </w:r>
+      <w:bookmarkStart w:id="0" w:name="_GoBack"/>
+      <w:bookmarkEnd w:id="0"/>
+    </w:p>
+    <w:p>
+      <w:pPr>
+        <w:rPr>
+          <w:b/>
+        </w:rPr>
+      </w:pPr>
+      <w:r>
+        <w:rPr>
+          <w:b/>
+        </w:rPr>
+        <w:t>Definir tipos de usuarios</w:t>
+      </w:r>
+    </w:p>
+    <w:p>
+      <w:pPr>
+        <w:pStyle w:val="Prrafodelista"/>
+        <w:numPr>
+          <w:ilvl w:val="0"/>
+          <w:numId w:val="10"/>
+        </w:numPr>
+        <w:spacing w:line="256" w:lineRule="auto"/>
+      </w:pPr>
+      <w:r>
+        <w:t>Usuario con intolerancia al gluten.</w:t>
+      </w:r>
+    </w:p>
+    <w:p>
+      <w:pPr>
+        <w:pStyle w:val="Prrafodelista"/>
+        <w:numPr>
+          <w:ilvl w:val="0"/>
+          <w:numId w:val="10"/>
+        </w:numPr>
+        <w:spacing w:line="256" w:lineRule="auto"/>
+      </w:pPr>
+      <w:r>
+        <w:t>Usuario con familiar o persona cercana que posee intolerancia al gluten (hijos, pareja, etc.) que estén a su cuidado.</w:t>
+      </w:r>
+    </w:p>
+    <w:p>
+      <w:pPr>
+        <w:pStyle w:val="Prrafodelista"/>
+        <w:numPr>
+          <w:ilvl w:val="0"/>
+          <w:numId w:val="10"/>
+        </w:numPr>
+        <w:spacing w:line="256" w:lineRule="auto"/>
+      </w:pPr>
+      <w:r>
+        <w:t>Usuario que esté interesado en la prevención y/o en el cuidado de su alimentación y desee dejar de consumir alimentos que contienen gluten.</w:t>
+      </w:r>
+    </w:p>
     <w:p>
       <w:pPr>
         <w:rPr>
@@ -118,7 +155,7 @@
         <w:pStyle w:val="Sinespaciado"/>
         <w:numPr>
           <w:ilvl w:val="0"/>
-          <w:numId w:val="5"/>
+          <w:numId w:val="11"/>
         </w:numPr>
         <w:rPr>
           <w:b/>
@@ -145,14 +182,24 @@
           <w:rFonts w:cs="Arial"/>
           <w:color w:val="000000"/>
         </w:rPr>
-        <w:t xml:space="preserve">- </w:t>
-      </w:r>
-      <w:r>
+        <w:t>- Nombre</w:t>
+      </w:r>
+    </w:p>
+    <w:p>
+      <w:pPr>
+        <w:pStyle w:val="Sinespaciado"/>
+        <w:ind w:firstLine="708"/>
         <w:rPr>
           <w:rFonts w:cs="Arial"/>
           <w:color w:val="000000"/>
         </w:rPr>
-        <w:t>Nombre</w:t>
+      </w:pPr>
+      <w:r>
+        <w:rPr>
+          <w:rFonts w:cs="Arial"/>
+          <w:color w:val="000000"/>
+        </w:rPr>
+        <w:t>- Edad</w:t>
       </w:r>
     </w:p>
     <w:p>
@@ -169,14 +216,24 @@
           <w:rFonts w:cs="Arial"/>
           <w:color w:val="000000"/>
         </w:rPr>
-        <w:t xml:space="preserve">- </w:t>
-      </w:r>
-      <w:r>
+        <w:t>- Comuna en la que vive</w:t>
+      </w:r>
+    </w:p>
+    <w:p>
+      <w:pPr>
+        <w:pStyle w:val="Sinespaciado"/>
+        <w:ind w:firstLine="708"/>
         <w:rPr>
           <w:rFonts w:cs="Arial"/>
           <w:color w:val="000000"/>
         </w:rPr>
-        <w:t>Edad</w:t>
+      </w:pPr>
+      <w:r>
+        <w:rPr>
+          <w:rFonts w:cs="Arial"/>
+          <w:color w:val="000000"/>
+        </w:rPr>
+        <w:t>-Utilizas smartphone</w:t>
       </w:r>
     </w:p>
     <w:p>
@@ -193,14 +250,24 @@
           <w:rFonts w:cs="Arial"/>
           <w:color w:val="000000"/>
         </w:rPr>
-        <w:t xml:space="preserve">- </w:t>
-      </w:r>
-      <w:r>
+        <w:t xml:space="preserve">-Tienes conexión a internet </w:t>
+      </w:r>
+    </w:p>
+    <w:p>
+      <w:pPr>
+        <w:pStyle w:val="Sinespaciado"/>
+        <w:ind w:firstLine="708"/>
         <w:rPr>
           <w:rFonts w:cs="Arial"/>
           <w:color w:val="000000"/>
         </w:rPr>
-        <w:t>Comuna en la que vive</w:t>
+      </w:pPr>
+      <w:r>
+        <w:rPr>
+          <w:rFonts w:cs="Arial"/>
+          <w:color w:val="000000"/>
+        </w:rPr>
+        <w:t xml:space="preserve">- En qué redes sociales tiene cuentas </w:t>
       </w:r>
     </w:p>
     <w:p>
@@ -217,7 +284,7 @@
           <w:rFonts w:cs="Arial"/>
           <w:color w:val="000000"/>
         </w:rPr>
-        <w:t>-Utilizas smartphone</w:t>
+        <w:t>- Cuál le gusta más de las que tiene</w:t>
       </w:r>
     </w:p>
     <w:p>
@@ -234,79 +301,7 @@
           <w:rFonts w:cs="Arial"/>
           <w:color w:val="000000"/>
         </w:rPr>
-        <w:t xml:space="preserve">-Tienes conexión a internet </w:t>
-      </w:r>
-    </w:p>
-    <w:p>
-      <w:pPr>
-        <w:pStyle w:val="Sinespaciado"/>
-        <w:ind w:firstLine="708"/>
-        <w:rPr>
-          <w:rFonts w:cs="Arial"/>
-          <w:color w:val="000000"/>
-        </w:rPr>
-      </w:pPr>
-      <w:r>
-        <w:rPr>
-          <w:rFonts w:cs="Arial"/>
-          <w:color w:val="000000"/>
-        </w:rPr>
-        <w:t xml:space="preserve">- </w:t>
-      </w:r>
-      <w:r>
-        <w:rPr>
-          <w:rFonts w:cs="Arial"/>
-          <w:color w:val="000000"/>
-        </w:rPr>
-        <w:t xml:space="preserve">En qué redes sociales tiene cuentas </w:t>
-      </w:r>
-    </w:p>
-    <w:p>
-      <w:pPr>
-        <w:pStyle w:val="Sinespaciado"/>
-        <w:ind w:firstLine="708"/>
-        <w:rPr>
-          <w:rFonts w:cs="Arial"/>
-          <w:color w:val="000000"/>
-        </w:rPr>
-      </w:pPr>
-      <w:r>
-        <w:rPr>
-          <w:rFonts w:cs="Arial"/>
-          <w:color w:val="000000"/>
-        </w:rPr>
-        <w:t xml:space="preserve">- </w:t>
-      </w:r>
-      <w:r>
-        <w:rPr>
-          <w:rFonts w:cs="Arial"/>
-          <w:color w:val="000000"/>
-        </w:rPr>
-        <w:t>Cuál le gusta más de las que tiene</w:t>
-      </w:r>
-    </w:p>
-    <w:p>
-      <w:pPr>
-        <w:pStyle w:val="Sinespaciado"/>
-        <w:ind w:firstLine="708"/>
-        <w:rPr>
-          <w:rFonts w:cs="Arial"/>
-          <w:color w:val="000000"/>
-        </w:rPr>
-      </w:pPr>
-      <w:r>
-        <w:rPr>
-          <w:rFonts w:cs="Arial"/>
-          <w:color w:val="000000"/>
-        </w:rPr>
-        <w:t xml:space="preserve">- </w:t>
-      </w:r>
-      <w:r>
-        <w:rPr>
-          <w:rFonts w:cs="Arial"/>
-          <w:color w:val="000000"/>
-        </w:rPr>
-        <w:t>Que le gusta/interesa de esa red social</w:t>
+        <w:t>- Que le gusta/interesa de esa red social</w:t>
       </w:r>
     </w:p>
     <w:p>
@@ -321,44 +316,19 @@
         <w:pStyle w:val="Prrafodelista"/>
         <w:numPr>
           <w:ilvl w:val="0"/>
-          <w:numId w:val="5"/>
+          <w:numId w:val="11"/>
         </w:numPr>
-        <w:rPr>
-          <w:b/>
-        </w:rPr>
-      </w:pPr>
-      <w:r>
-        <w:rPr>
-          <w:b/>
-        </w:rPr>
-        <w:t>¿Cóm</w:t>
-      </w:r>
-      <w:r>
-        <w:rPr>
-          <w:b/>
-        </w:rPr>
-        <w:t xml:space="preserve">o te desenvuelves en tu vida diaria con respecto a </w:t>
-      </w:r>
-      <w:r>
-        <w:rPr>
-          <w:b/>
-        </w:rPr>
-        <w:t xml:space="preserve">la intolerancia al </w:t>
-      </w:r>
-      <w:r>
-        <w:rPr>
-          <w:b/>
-        </w:rPr>
-        <w:t>gluten</w:t>
-      </w:r>
-      <w:r>
-        <w:rPr>
-          <w:b/>
-        </w:rPr>
-        <w:t>? Cuidados, tratamientos, compras, etc.</w:t>
-      </w:r>
-      <w:bookmarkStart w:id="0" w:name="_GoBack"/>
-      <w:bookmarkEnd w:id="0"/>
+        <w:spacing w:line="256" w:lineRule="auto"/>
+        <w:rPr>
+          <w:b/>
+        </w:rPr>
+      </w:pPr>
+      <w:r>
+        <w:rPr>
+          <w:b/>
+        </w:rPr>
+        <w:t>¿Cómo te desenvuelves en tu vida diaria con respecto a la intolerancia al gluten? Cuidados, tratamientos, compras, etc.</w:t>
+      </w:r>
     </w:p>
     <w:p>
       <w:pPr>
@@ -381,89 +351,18 @@
         <w:pStyle w:val="Prrafodelista"/>
         <w:numPr>
           <w:ilvl w:val="0"/>
-          <w:numId w:val="5"/>
+          <w:numId w:val="11"/>
         </w:numPr>
-        <w:rPr>
-          <w:b/>
-        </w:rPr>
-      </w:pPr>
-      <w:r>
-        <w:rPr>
-          <w:b/>
-        </w:rPr>
-        <w:t>¿</w:t>
-      </w:r>
-      <w:r>
-        <w:rPr>
-          <w:b/>
-        </w:rPr>
-        <w:t>En caso de que</w:t>
-      </w:r>
-      <w:r>
-        <w:rPr>
-          <w:b/>
-        </w:rPr>
-        <w:t xml:space="preserve"> utilices</w:t>
-      </w:r>
-      <w:r>
-        <w:rPr>
-          <w:b/>
-        </w:rPr>
-        <w:t xml:space="preserve"> </w:t>
-      </w:r>
-      <w:r>
-        <w:rPr>
-          <w:b/>
-        </w:rPr>
-        <w:t>internet,</w:t>
-      </w:r>
-      <w:r>
-        <w:rPr>
-          <w:b/>
-        </w:rPr>
-        <w:t xml:space="preserve"> </w:t>
-      </w:r>
-      <w:r>
-        <w:rPr>
-          <w:b/>
-        </w:rPr>
-        <w:t xml:space="preserve">que tipo de información obtienes con respecto a tu </w:t>
-      </w:r>
-      <w:r>
-        <w:rPr>
-          <w:b/>
-        </w:rPr>
-        <w:t>intolerancia</w:t>
-      </w:r>
-      <w:r>
-        <w:rPr>
-          <w:b/>
-        </w:rPr>
-        <w:t>?</w:t>
-      </w:r>
-      <w:r>
-        <w:rPr>
-          <w:b/>
-        </w:rPr>
-        <w:t xml:space="preserve"> ¿</w:t>
-      </w:r>
-      <w:r>
-        <w:rPr>
-          <w:b/>
-        </w:rPr>
-        <w:t xml:space="preserve">Es completa o faltan </w:t>
-      </w:r>
-      <w:r>
-        <w:rPr>
-          <w:b/>
-        </w:rPr>
-        <w:t>más</w:t>
-      </w:r>
-      <w:r>
-        <w:rPr>
-          <w:b/>
-        </w:rPr>
-        <w:t xml:space="preserve"> datos?</w:t>
+        <w:spacing w:line="256" w:lineRule="auto"/>
+        <w:rPr>
+          <w:b/>
+        </w:rPr>
+      </w:pPr>
+      <w:r>
+        <w:rPr>
+          <w:b/>
+        </w:rPr>
+        <w:t>¿En caso de que utilices internet, que tipo de información obtienes con respecto a tu intolerancia? ¿Es completa o faltan más datos?</w:t>
       </w:r>
     </w:p>
     <w:p>
@@ -479,29 +378,18 @@
         <w:pStyle w:val="Prrafodelista"/>
         <w:numPr>
           <w:ilvl w:val="0"/>
-          <w:numId w:val="5"/>
+          <w:numId w:val="11"/>
         </w:numPr>
-        <w:rPr>
-          <w:b/>
-        </w:rPr>
-      </w:pPr>
-      <w:r>
-        <w:rPr>
-          <w:b/>
-        </w:rPr>
-        <w:t>Cuéntanos de que otra forma obtienes información sobre el tratamiento, alime</w:t>
-      </w:r>
-      <w:r>
-        <w:rPr>
-          <w:b/>
-        </w:rPr>
-        <w:t>ntos, locales donde vendan</w:t>
-      </w:r>
-      <w:r>
-        <w:rPr>
-          <w:b/>
-        </w:rPr>
-        <w:t xml:space="preserve"> productos, etc.</w:t>
+        <w:spacing w:line="256" w:lineRule="auto"/>
+        <w:rPr>
+          <w:b/>
+        </w:rPr>
+      </w:pPr>
+      <w:r>
+        <w:rPr>
+          <w:b/>
+        </w:rPr>
+        <w:t>Cuéntanos de que otra forma obtienes información sobre el tratamiento, alimentos, locales donde vendan productos, etc.</w:t>
       </w:r>
     </w:p>
     <w:p>
@@ -525,29 +413,18 @@
         <w:pStyle w:val="Prrafodelista"/>
         <w:numPr>
           <w:ilvl w:val="0"/>
-          <w:numId w:val="5"/>
+          <w:numId w:val="11"/>
         </w:numPr>
-        <w:rPr>
-          <w:b/>
-        </w:rPr>
-      </w:pPr>
-      <w:r>
-        <w:rPr>
-          <w:b/>
-        </w:rPr>
-        <w:t xml:space="preserve">¿Cuáles serían los datos más relevantes para ti si hubiese una plataforma solo para personas con </w:t>
-      </w:r>
-      <w:r>
-        <w:rPr>
-          <w:b/>
-        </w:rPr>
-        <w:t>intolerancia al gluten</w:t>
-      </w:r>
-      <w:r>
-        <w:rPr>
-          <w:b/>
-        </w:rPr>
-        <w:t>?</w:t>
+        <w:spacing w:line="256" w:lineRule="auto"/>
+        <w:rPr>
+          <w:b/>
+        </w:rPr>
+      </w:pPr>
+      <w:r>
+        <w:rPr>
+          <w:b/>
+        </w:rPr>
+        <w:t>¿Cuáles serían los datos más relevantes para ti si hubiese una plataforma solo para personas con intolerancia al gluten?</w:t>
       </w:r>
     </w:p>
     <w:p>
@@ -563,35 +440,19 @@
         <w:pStyle w:val="Prrafodelista"/>
         <w:numPr>
           <w:ilvl w:val="0"/>
-          <w:numId w:val="5"/>
+          <w:numId w:val="11"/>
         </w:numPr>
-        <w:rPr>
-          <w:b/>
-        </w:rPr>
-      </w:pPr>
-      <w:r>
-        <w:rPr>
-          <w:b/>
-        </w:rPr>
-        <w:t>¿</w:t>
-      </w:r>
-      <w:r>
-        <w:rPr>
-          <w:b/>
-        </w:rPr>
-        <w:t xml:space="preserve">Te gustaría poder compartir experiencias, datos, o cualquier tipo de información variada con personas que padezcan tu misma alergia? </w:t>
-      </w:r>
-      <w:r>
-        <w:rPr>
-          <w:b/>
-        </w:rPr>
-        <w:t>Sí la respuesta es sí,</w:t>
-      </w:r>
-      <w:r>
-        <w:rPr>
-          <w:b/>
-        </w:rPr>
-        <w:t xml:space="preserve"> cuéntanos por qué.</w:t>
+        <w:spacing w:line="256" w:lineRule="auto"/>
+        <w:rPr>
+          <w:b/>
+        </w:rPr>
+      </w:pPr>
+      <w:r>
+        <w:rPr>
+          <w:b/>
+        </w:rPr>
+        <w:lastRenderedPageBreak/>
+        <w:t>¿Te gustaría poder compartir experiencias, datos, o cualquier tipo de información variada con personas que padezcan tu misma alergia? Sí la respuesta es sí, cuéntanos por qué.</w:t>
       </w:r>
     </w:p>
     <w:p>
@@ -607,8 +468,9 @@
         <w:pStyle w:val="Prrafodelista"/>
         <w:numPr>
           <w:ilvl w:val="0"/>
-          <w:numId w:val="5"/>
+          <w:numId w:val="11"/>
         </w:numPr>
+        <w:spacing w:line="256" w:lineRule="auto"/>
         <w:rPr>
           <w:b/>
         </w:rPr>
@@ -647,17 +509,17 @@
         <w:pStyle w:val="Prrafodelista"/>
         <w:numPr>
           <w:ilvl w:val="0"/>
-          <w:numId w:val="5"/>
+          <w:numId w:val="11"/>
         </w:numPr>
-        <w:rPr>
-          <w:b/>
-        </w:rPr>
-      </w:pPr>
-      <w:r>
-        <w:rPr>
-          <w:b/>
-        </w:rPr>
-        <w:lastRenderedPageBreak/>
+        <w:spacing w:line="256" w:lineRule="auto"/>
+        <w:rPr>
+          <w:b/>
+        </w:rPr>
+      </w:pPr>
+      <w:r>
+        <w:rPr>
+          <w:b/>
+        </w:rPr>
         <w:t>Si existiera una red social, móvil para personas con intolerancia al gluten. ¿Qué te gustaría que esta tuviese?</w:t>
       </w:r>
     </w:p>
@@ -767,6 +629,119 @@
     </w:lvl>
   </w:abstractNum>
   <w:abstractNum w:abstractNumId="1" w15:restartNumberingAfterBreak="0">
+    <w:nsid w:val="1F897594"/>
+    <w:multiLevelType w:val="hybridMultilevel"/>
+    <w:tmpl w:val="EAA42AD6"/>
+    <w:lvl w:ilvl="0" w:tplc="340A0001">
+      <w:start w:val="1"/>
+      <w:numFmt w:val="bullet"/>
+      <w:lvlText w:val=""/>
+      <w:lvlJc w:val="left"/>
+      <w:pPr>
+        <w:ind w:left="720" w:hanging="360"/>
+      </w:pPr>
+      <w:rPr>
+        <w:rFonts w:ascii="Symbol" w:hAnsi="Symbol" w:hint="default"/>
+      </w:rPr>
+    </w:lvl>
+    <w:lvl w:ilvl="1" w:tplc="340A0003" w:tentative="1">
+      <w:start w:val="1"/>
+      <w:numFmt w:val="bullet"/>
+      <w:lvlText w:val="o"/>
+      <w:lvlJc w:val="left"/>
+      <w:pPr>
+        <w:ind w:left="1440" w:hanging="360"/>
+      </w:pPr>
+      <w:rPr>
+        <w:rFonts w:ascii="Courier New" w:hAnsi="Courier New" w:cs="Courier New" w:hint="default"/>
+      </w:rPr>
+    </w:lvl>
+    <w:lvl w:ilvl="2" w:tplc="340A0005" w:tentative="1">
+      <w:start w:val="1"/>
+      <w:numFmt w:val="bullet"/>
+      <w:lvlText w:val=""/>
+      <w:lvlJc w:val="left"/>
+      <w:pPr>
+        <w:ind w:left="2160" w:hanging="360"/>
+      </w:pPr>
+      <w:rPr>
+        <w:rFonts w:ascii="Wingdings" w:hAnsi="Wingdings" w:hint="default"/>
+      </w:rPr>
+    </w:lvl>
+    <w:lvl w:ilvl="3" w:tplc="340A0001" w:tentative="1">
+      <w:start w:val="1"/>
+      <w:numFmt w:val="bullet"/>
+      <w:lvlText w:val=""/>
+      <w:lvlJc w:val="left"/>
+      <w:pPr>
+        <w:ind w:left="2880" w:hanging="360"/>
+      </w:pPr>
+      <w:rPr>
+        <w:rFonts w:ascii="Symbol" w:hAnsi="Symbol" w:hint="default"/>
+      </w:rPr>
+    </w:lvl>
+    <w:lvl w:ilvl="4" w:tplc="340A0003" w:tentative="1">
+      <w:start w:val="1"/>
+      <w:numFmt w:val="bullet"/>
+      <w:lvlText w:val="o"/>
+      <w:lvlJc w:val="left"/>
+      <w:pPr>
+        <w:ind w:left="3600" w:hanging="360"/>
+      </w:pPr>
+      <w:rPr>
+        <w:rFonts w:ascii="Courier New" w:hAnsi="Courier New" w:cs="Courier New" w:hint="default"/>
+      </w:rPr>
+    </w:lvl>
+    <w:lvl w:ilvl="5" w:tplc="340A0005" w:tentative="1">
+      <w:start w:val="1"/>
+      <w:numFmt w:val="bullet"/>
+      <w:lvlText w:val=""/>
+      <w:lvlJc w:val="left"/>
+      <w:pPr>
+        <w:ind w:left="4320" w:hanging="360"/>
+      </w:pPr>
+      <w:rPr>
+        <w:rFonts w:ascii="Wingdings" w:hAnsi="Wingdings" w:hint="default"/>
+      </w:rPr>
+    </w:lvl>
+    <w:lvl w:ilvl="6" w:tplc="340A0001" w:tentative="1">
+      <w:start w:val="1"/>
+      <w:numFmt w:val="bullet"/>
+      <w:lvlText w:val=""/>
+      <w:lvlJc w:val="left"/>
+      <w:pPr>
+        <w:ind w:left="5040" w:hanging="360"/>
+      </w:pPr>
+      <w:rPr>
+        <w:rFonts w:ascii="Symbol" w:hAnsi="Symbol" w:hint="default"/>
+      </w:rPr>
+    </w:lvl>
+    <w:lvl w:ilvl="7" w:tplc="340A0003" w:tentative="1">
+      <w:start w:val="1"/>
+      <w:numFmt w:val="bullet"/>
+      <w:lvlText w:val="o"/>
+      <w:lvlJc w:val="left"/>
+      <w:pPr>
+        <w:ind w:left="5760" w:hanging="360"/>
+      </w:pPr>
+      <w:rPr>
+        <w:rFonts w:ascii="Courier New" w:hAnsi="Courier New" w:cs="Courier New" w:hint="default"/>
+      </w:rPr>
+    </w:lvl>
+    <w:lvl w:ilvl="8" w:tplc="340A0005" w:tentative="1">
+      <w:start w:val="1"/>
+      <w:numFmt w:val="bullet"/>
+      <w:lvlText w:val=""/>
+      <w:lvlJc w:val="left"/>
+      <w:pPr>
+        <w:ind w:left="6480" w:hanging="360"/>
+      </w:pPr>
+      <w:rPr>
+        <w:rFonts w:ascii="Wingdings" w:hAnsi="Wingdings" w:hint="default"/>
+      </w:rPr>
+    </w:lvl>
+  </w:abstractNum>
+  <w:abstractNum w:abstractNumId="2" w15:restartNumberingAfterBreak="0">
     <w:nsid w:val="1FD55457"/>
     <w:multiLevelType w:val="multilevel"/>
     <w:tmpl w:val="8A0C980A"/>
@@ -915,7 +890,7 @@
       </w:rPr>
     </w:lvl>
   </w:abstractNum>
-  <w:abstractNum w:abstractNumId="2" w15:restartNumberingAfterBreak="0">
+  <w:abstractNum w:abstractNumId="3" w15:restartNumberingAfterBreak="0">
     <w:nsid w:val="23F76CAC"/>
     <w:multiLevelType w:val="hybridMultilevel"/>
     <w:tmpl w:val="8A821962"/>
@@ -1028,7 +1003,7 @@
       </w:rPr>
     </w:lvl>
   </w:abstractNum>
-  <w:abstractNum w:abstractNumId="3" w15:restartNumberingAfterBreak="0">
+  <w:abstractNum w:abstractNumId="4" w15:restartNumberingAfterBreak="0">
     <w:nsid w:val="29724324"/>
     <w:multiLevelType w:val="hybridMultilevel"/>
     <w:tmpl w:val="0D2CCD3C"/>
@@ -1114,7 +1089,156 @@
       </w:pPr>
     </w:lvl>
   </w:abstractNum>
-  <w:abstractNum w:abstractNumId="4" w15:restartNumberingAfterBreak="0">
+  <w:abstractNum w:abstractNumId="5" w15:restartNumberingAfterBreak="0">
+    <w:nsid w:val="30C649CD"/>
+    <w:multiLevelType w:val="multilevel"/>
+    <w:tmpl w:val="138A1BEC"/>
+    <w:lvl w:ilvl="0">
+      <w:start w:val="1"/>
+      <w:numFmt w:val="bullet"/>
+      <w:lvlText w:val=""/>
+      <w:lvlJc w:val="left"/>
+      <w:pPr>
+        <w:tabs>
+          <w:tab w:val="num" w:pos="720"/>
+        </w:tabs>
+        <w:ind w:left="720" w:hanging="360"/>
+      </w:pPr>
+      <w:rPr>
+        <w:rFonts w:ascii="Symbol" w:hAnsi="Symbol" w:hint="default"/>
+        <w:sz w:val="20"/>
+      </w:rPr>
+    </w:lvl>
+    <w:lvl w:ilvl="1" w:tentative="1">
+      <w:start w:val="1"/>
+      <w:numFmt w:val="bullet"/>
+      <w:lvlText w:val="o"/>
+      <w:lvlJc w:val="left"/>
+      <w:pPr>
+        <w:tabs>
+          <w:tab w:val="num" w:pos="1440"/>
+        </w:tabs>
+        <w:ind w:left="1440" w:hanging="360"/>
+      </w:pPr>
+      <w:rPr>
+        <w:rFonts w:ascii="Courier New" w:hAnsi="Courier New" w:hint="default"/>
+        <w:sz w:val="20"/>
+      </w:rPr>
+    </w:lvl>
+    <w:lvl w:ilvl="2" w:tentative="1">
+      <w:start w:val="1"/>
+      <w:numFmt w:val="bullet"/>
+      <w:lvlText w:val=""/>
+      <w:lvlJc w:val="left"/>
+      <w:pPr>
+        <w:tabs>
+          <w:tab w:val="num" w:pos="2160"/>
+        </w:tabs>
+        <w:ind w:left="2160" w:hanging="360"/>
+      </w:pPr>
+      <w:rPr>
+        <w:rFonts w:ascii="Wingdings" w:hAnsi="Wingdings" w:hint="default"/>
+        <w:sz w:val="20"/>
+      </w:rPr>
+    </w:lvl>
+    <w:lvl w:ilvl="3" w:tentative="1">
+      <w:start w:val="1"/>
+      <w:numFmt w:val="bullet"/>
+      <w:lvlText w:val=""/>
+      <w:lvlJc w:val="left"/>
+      <w:pPr>
+        <w:tabs>
+          <w:tab w:val="num" w:pos="2880"/>
+        </w:tabs>
+        <w:ind w:left="2880" w:hanging="360"/>
+      </w:pPr>
+      <w:rPr>
+        <w:rFonts w:ascii="Wingdings" w:hAnsi="Wingdings" w:hint="default"/>
+        <w:sz w:val="20"/>
+      </w:rPr>
+    </w:lvl>
+    <w:lvl w:ilvl="4" w:tentative="1">
+      <w:start w:val="1"/>
+      <w:numFmt w:val="bullet"/>
+      <w:lvlText w:val=""/>
+      <w:lvlJc w:val="left"/>
+      <w:pPr>
+        <w:tabs>
+          <w:tab w:val="num" w:pos="3600"/>
+        </w:tabs>
+        <w:ind w:left="3600" w:hanging="360"/>
+      </w:pPr>
+      <w:rPr>
+        <w:rFonts w:ascii="Wingdings" w:hAnsi="Wingdings" w:hint="default"/>
+        <w:sz w:val="20"/>
+      </w:rPr>
+    </w:lvl>
+    <w:lvl w:ilvl="5" w:tentative="1">
+      <w:start w:val="1"/>
+      <w:numFmt w:val="bullet"/>
+      <w:lvlText w:val=""/>
+      <w:lvlJc w:val="left"/>
+      <w:pPr>
+        <w:tabs>
+          <w:tab w:val="num" w:pos="4320"/>
+        </w:tabs>
+        <w:ind w:left="4320" w:hanging="360"/>
+      </w:pPr>
+      <w:rPr>
+        <w:rFonts w:ascii="Wingdings" w:hAnsi="Wingdings" w:hint="default"/>
+        <w:sz w:val="20"/>
+      </w:rPr>
+    </w:lvl>
+    <w:lvl w:ilvl="6" w:tentative="1">
+      <w:start w:val="1"/>
+      <w:numFmt w:val="bullet"/>
+      <w:lvlText w:val=""/>
+      <w:lvlJc w:val="left"/>
+      <w:pPr>
+        <w:tabs>
+          <w:tab w:val="num" w:pos="5040"/>
+        </w:tabs>
+        <w:ind w:left="5040" w:hanging="360"/>
+      </w:pPr>
+      <w:rPr>
+        <w:rFonts w:ascii="Wingdings" w:hAnsi="Wingdings" w:hint="default"/>
+        <w:sz w:val="20"/>
+      </w:rPr>
+    </w:lvl>
+    <w:lvl w:ilvl="7" w:tentative="1">
+      <w:start w:val="1"/>
+      <w:numFmt w:val="bullet"/>
+      <w:lvlText w:val=""/>
+      <w:lvlJc w:val="left"/>
+      <w:pPr>
+        <w:tabs>
+          <w:tab w:val="num" w:pos="5760"/>
+        </w:tabs>
+        <w:ind w:left="5760" w:hanging="360"/>
+      </w:pPr>
+      <w:rPr>
+        <w:rFonts w:ascii="Wingdings" w:hAnsi="Wingdings" w:hint="default"/>
+        <w:sz w:val="20"/>
+      </w:rPr>
+    </w:lvl>
+    <w:lvl w:ilvl="8" w:tentative="1">
+      <w:start w:val="1"/>
+      <w:numFmt w:val="bullet"/>
+      <w:lvlText w:val=""/>
+      <w:lvlJc w:val="left"/>
+      <w:pPr>
+        <w:tabs>
+          <w:tab w:val="num" w:pos="6480"/>
+        </w:tabs>
+        <w:ind w:left="6480" w:hanging="360"/>
+      </w:pPr>
+      <w:rPr>
+        <w:rFonts w:ascii="Wingdings" w:hAnsi="Wingdings" w:hint="default"/>
+        <w:sz w:val="20"/>
+      </w:rPr>
+    </w:lvl>
+  </w:abstractNum>
+  <w:abstractNum w:abstractNumId="6" w15:restartNumberingAfterBreak="0">
     <w:nsid w:val="3BB3780C"/>
     <w:multiLevelType w:val="hybridMultilevel"/>
     <w:tmpl w:val="AF20152C"/>
@@ -1198,22 +1322,251 @@
       <w:pPr>
         <w:ind w:left="6480" w:hanging="180"/>
       </w:pPr>
+    </w:lvl>
+  </w:abstractNum>
+  <w:abstractNum w:abstractNumId="7" w15:restartNumberingAfterBreak="0">
+    <w:nsid w:val="3CEA289E"/>
+    <w:multiLevelType w:val="multilevel"/>
+    <w:tmpl w:val="D682E6EC"/>
+    <w:lvl w:ilvl="0">
+      <w:start w:val="1"/>
+      <w:numFmt w:val="bullet"/>
+      <w:lvlText w:val=""/>
+      <w:lvlJc w:val="left"/>
+      <w:pPr>
+        <w:tabs>
+          <w:tab w:val="num" w:pos="720"/>
+        </w:tabs>
+        <w:ind w:left="720" w:hanging="360"/>
+      </w:pPr>
+      <w:rPr>
+        <w:rFonts w:ascii="Symbol" w:hAnsi="Symbol" w:hint="default"/>
+        <w:sz w:val="20"/>
+      </w:rPr>
+    </w:lvl>
+    <w:lvl w:ilvl="1">
+      <w:start w:val="1"/>
+      <w:numFmt w:val="bullet"/>
+      <w:lvlText w:val="o"/>
+      <w:lvlJc w:val="left"/>
+      <w:pPr>
+        <w:tabs>
+          <w:tab w:val="num" w:pos="1440"/>
+        </w:tabs>
+        <w:ind w:left="1440" w:hanging="360"/>
+      </w:pPr>
+      <w:rPr>
+        <w:rFonts w:ascii="Courier New" w:hAnsi="Courier New" w:hint="default"/>
+        <w:sz w:val="20"/>
+      </w:rPr>
+    </w:lvl>
+    <w:lvl w:ilvl="2" w:tentative="1">
+      <w:start w:val="1"/>
+      <w:numFmt w:val="bullet"/>
+      <w:lvlText w:val=""/>
+      <w:lvlJc w:val="left"/>
+      <w:pPr>
+        <w:tabs>
+          <w:tab w:val="num" w:pos="2160"/>
+        </w:tabs>
+        <w:ind w:left="2160" w:hanging="360"/>
+      </w:pPr>
+      <w:rPr>
+        <w:rFonts w:ascii="Wingdings" w:hAnsi="Wingdings" w:hint="default"/>
+        <w:sz w:val="20"/>
+      </w:rPr>
+    </w:lvl>
+    <w:lvl w:ilvl="3" w:tentative="1">
+      <w:start w:val="1"/>
+      <w:numFmt w:val="bullet"/>
+      <w:lvlText w:val=""/>
+      <w:lvlJc w:val="left"/>
+      <w:pPr>
+        <w:tabs>
+          <w:tab w:val="num" w:pos="2880"/>
+        </w:tabs>
+        <w:ind w:left="2880" w:hanging="360"/>
+      </w:pPr>
+      <w:rPr>
+        <w:rFonts w:ascii="Wingdings" w:hAnsi="Wingdings" w:hint="default"/>
+        <w:sz w:val="20"/>
+      </w:rPr>
+    </w:lvl>
+    <w:lvl w:ilvl="4" w:tentative="1">
+      <w:start w:val="1"/>
+      <w:numFmt w:val="bullet"/>
+      <w:lvlText w:val=""/>
+      <w:lvlJc w:val="left"/>
+      <w:pPr>
+        <w:tabs>
+          <w:tab w:val="num" w:pos="3600"/>
+        </w:tabs>
+        <w:ind w:left="3600" w:hanging="360"/>
+      </w:pPr>
+      <w:rPr>
+        <w:rFonts w:ascii="Wingdings" w:hAnsi="Wingdings" w:hint="default"/>
+        <w:sz w:val="20"/>
+      </w:rPr>
+    </w:lvl>
+    <w:lvl w:ilvl="5" w:tentative="1">
+      <w:start w:val="1"/>
+      <w:numFmt w:val="bullet"/>
+      <w:lvlText w:val=""/>
+      <w:lvlJc w:val="left"/>
+      <w:pPr>
+        <w:tabs>
+          <w:tab w:val="num" w:pos="4320"/>
+        </w:tabs>
+        <w:ind w:left="4320" w:hanging="360"/>
+      </w:pPr>
+      <w:rPr>
+        <w:rFonts w:ascii="Wingdings" w:hAnsi="Wingdings" w:hint="default"/>
+        <w:sz w:val="20"/>
+      </w:rPr>
+    </w:lvl>
+    <w:lvl w:ilvl="6" w:tentative="1">
+      <w:start w:val="1"/>
+      <w:numFmt w:val="bullet"/>
+      <w:lvlText w:val=""/>
+      <w:lvlJc w:val="left"/>
+      <w:pPr>
+        <w:tabs>
+          <w:tab w:val="num" w:pos="5040"/>
+        </w:tabs>
+        <w:ind w:left="5040" w:hanging="360"/>
+      </w:pPr>
+      <w:rPr>
+        <w:rFonts w:ascii="Wingdings" w:hAnsi="Wingdings" w:hint="default"/>
+        <w:sz w:val="20"/>
+      </w:rPr>
+    </w:lvl>
+    <w:lvl w:ilvl="7" w:tentative="1">
+      <w:start w:val="1"/>
+      <w:numFmt w:val="bullet"/>
+      <w:lvlText w:val=""/>
+      <w:lvlJc w:val="left"/>
+      <w:pPr>
+        <w:tabs>
+          <w:tab w:val="num" w:pos="5760"/>
+        </w:tabs>
+        <w:ind w:left="5760" w:hanging="360"/>
+      </w:pPr>
+      <w:rPr>
+        <w:rFonts w:ascii="Wingdings" w:hAnsi="Wingdings" w:hint="default"/>
+        <w:sz w:val="20"/>
+      </w:rPr>
+    </w:lvl>
+    <w:lvl w:ilvl="8" w:tentative="1">
+      <w:start w:val="1"/>
+      <w:numFmt w:val="bullet"/>
+      <w:lvlText w:val=""/>
+      <w:lvlJc w:val="left"/>
+      <w:pPr>
+        <w:tabs>
+          <w:tab w:val="num" w:pos="6480"/>
+        </w:tabs>
+        <w:ind w:left="6480" w:hanging="360"/>
+      </w:pPr>
+      <w:rPr>
+        <w:rFonts w:ascii="Wingdings" w:hAnsi="Wingdings" w:hint="default"/>
+        <w:sz w:val="20"/>
+      </w:rPr>
     </w:lvl>
   </w:abstractNum>
   <w:num w:numId="1">
     <w:abstractNumId w:val="0"/>
   </w:num>
   <w:num w:numId="2">
+    <w:abstractNumId w:val="3"/>
+  </w:num>
+  <w:num w:numId="3">
+    <w:abstractNumId w:val="4"/>
+  </w:num>
+  <w:num w:numId="4">
     <w:abstractNumId w:val="2"/>
   </w:num>
-  <w:num w:numId="3">
-    <w:abstractNumId w:val="3"/>
+  <w:num w:numId="5">
+    <w:abstractNumId w:val="6"/>
   </w:num>
-  <w:num w:numId="4">
+  <w:num w:numId="6">
+    <w:abstractNumId w:val="5"/>
+  </w:num>
+  <w:num w:numId="7">
+    <w:abstractNumId w:val="7"/>
+    <w:lvlOverride w:ilvl="1">
+      <w:lvl w:ilvl="1">
+        <w:numFmt w:val="bullet"/>
+        <w:lvlText w:val=""/>
+        <w:lvlJc w:val="left"/>
+        <w:pPr>
+          <w:tabs>
+            <w:tab w:val="num" w:pos="1440"/>
+          </w:tabs>
+          <w:ind w:left="1440" w:hanging="360"/>
+        </w:pPr>
+        <w:rPr>
+          <w:rFonts w:ascii="Symbol" w:hAnsi="Symbol" w:hint="default"/>
+          <w:sz w:val="20"/>
+        </w:rPr>
+      </w:lvl>
+    </w:lvlOverride>
+  </w:num>
+  <w:num w:numId="8">
     <w:abstractNumId w:val="1"/>
   </w:num>
-  <w:num w:numId="5">
-    <w:abstractNumId w:val="4"/>
+  <w:num w:numId="9">
+    <w:abstractNumId w:val="1"/>
+    <w:lvlOverride w:ilvl="0"/>
+    <w:lvlOverride w:ilvl="1"/>
+    <w:lvlOverride w:ilvl="2"/>
+    <w:lvlOverride w:ilvl="3"/>
+    <w:lvlOverride w:ilvl="4"/>
+    <w:lvlOverride w:ilvl="5"/>
+    <w:lvlOverride w:ilvl="6"/>
+    <w:lvlOverride w:ilvl="7"/>
+    <w:lvlOverride w:ilvl="8"/>
+  </w:num>
+  <w:num w:numId="10">
+    <w:abstractNumId w:val="3"/>
+    <w:lvlOverride w:ilvl="0"/>
+    <w:lvlOverride w:ilvl="1"/>
+    <w:lvlOverride w:ilvl="2"/>
+    <w:lvlOverride w:ilvl="3"/>
+    <w:lvlOverride w:ilvl="4"/>
+    <w:lvlOverride w:ilvl="5"/>
+    <w:lvlOverride w:ilvl="6"/>
+    <w:lvlOverride w:ilvl="7"/>
+    <w:lvlOverride w:ilvl="8"/>
+  </w:num>
+  <w:num w:numId="11">
+    <w:abstractNumId w:val="6"/>
+    <w:lvlOverride w:ilvl="0">
+      <w:startOverride w:val="1"/>
+    </w:lvlOverride>
+    <w:lvlOverride w:ilvl="1">
+      <w:startOverride w:val="1"/>
+    </w:lvlOverride>
+    <w:lvlOverride w:ilvl="2">
+      <w:startOverride w:val="1"/>
+    </w:lvlOverride>
+    <w:lvlOverride w:ilvl="3">
+      <w:startOverride w:val="1"/>
+    </w:lvlOverride>
+    <w:lvlOverride w:ilvl="4">
+      <w:startOverride w:val="1"/>
+    </w:lvlOverride>
+    <w:lvlOverride w:ilvl="5">
+      <w:startOverride w:val="1"/>
+    </w:lvlOverride>
+    <w:lvlOverride w:ilvl="6">
+      <w:startOverride w:val="1"/>
+    </w:lvlOverride>
+    <w:lvlOverride w:ilvl="7">
+      <w:startOverride w:val="1"/>
+    </w:lvlOverride>
+    <w:lvlOverride w:ilvl="8">
+      <w:startOverride w:val="1"/>
+    </w:lvlOverride>
   </w:num>
 </w:numbering>
 </file>

</xml_diff>